<commit_message>
Updated Layout and added Footer
</commit_message>
<xml_diff>
--- a/Module-2/newspaper/assets/images/knoeWebImage.png.docx
+++ b/Module-2/newspaper/assets/images/knoeWebImage.png.docx
@@ -56,7 +56,7 @@
           <wp:inline distT="0" distB="0" distL="0" distR="0" wp14:anchorId="1D487BD2" wp14:editId="00C2FAFD">
             <wp:extent cx="5305425" cy="5943600"/>
             <wp:effectExtent l="0" t="0" r="9525" b="0"/>
-            <wp:docPr id="286134537" name="Picture 1"/>
+            <wp:docPr id="286134537" name="Picture 1" descr="A screenshot of a computer program&#10;&#10;Description automatically generated with medium confidence"/>
             <wp:cNvGraphicFramePr>
               <a:graphicFrameLocks xmlns:a="http://schemas.openxmlformats.org/drawingml/2006/main" noChangeAspect="1"/>
             </wp:cNvGraphicFramePr>
@@ -64,7 +64,7 @@
               <a:graphicData uri="http://schemas.openxmlformats.org/drawingml/2006/picture">
                 <pic:pic xmlns:pic="http://schemas.openxmlformats.org/drawingml/2006/picture">
                   <pic:nvPicPr>
-                    <pic:cNvPr id="286134537" name=""/>
+                    <pic:cNvPr id="286134537" name="Picture 1" descr="A screenshot of a computer program&#10;&#10;Description automatically generated with medium confidence"/>
                     <pic:cNvPicPr/>
                   </pic:nvPicPr>
                   <pic:blipFill>

</xml_diff>